<commit_message>
Filling out Project Planning Worksheet
</commit_message>
<xml_diff>
--- a/docs_for_project/Project 5 Planning Worksheet1.docx
+++ b/docs_for_project/Project 5 Planning Worksheet1.docx
@@ -70,6 +70,24 @@
         <w:t>.</w:t>
       </w:r>
     </w:p>
+    <w:p>
+      <w:pPr>
+        <w:ind w:firstLine="720"/>
+        <w:rPr>
+          <w:i/>
+          <w:iCs/>
+          <w:u w:val="single"/>
+        </w:rPr>
+      </w:pPr>
+      <w:r>
+        <w:rPr>
+          <w:i/>
+          <w:iCs/>
+          <w:u w:val="single"/>
+        </w:rPr>
+        <w:t>Molly</w:t>
+      </w:r>
+    </w:p>
     <w:p/>
     <w:p>
       <w:r>
@@ -88,6 +106,26 @@
         <w:t xml:space="preserve"> </w:t>
       </w:r>
     </w:p>
+    <w:p>
+      <w:pPr>
+        <w:rPr>
+          <w:i/>
+          <w:iCs/>
+          <w:u w:val="single"/>
+        </w:rPr>
+      </w:pPr>
+      <w:r>
+        <w:tab/>
+      </w:r>
+      <w:r>
+        <w:rPr>
+          <w:i/>
+          <w:iCs/>
+          <w:u w:val="single"/>
+        </w:rPr>
+        <w:t>TBD</w:t>
+      </w:r>
+    </w:p>
     <w:p/>
     <w:p>
       <w:r>
@@ -115,6 +153,26 @@
         <w:t>)</w:t>
       </w:r>
     </w:p>
+    <w:p>
+      <w:pPr>
+        <w:rPr>
+          <w:i/>
+          <w:iCs/>
+          <w:u w:val="single"/>
+        </w:rPr>
+      </w:pPr>
+      <w:r>
+        <w:tab/>
+      </w:r>
+      <w:r>
+        <w:rPr>
+          <w:i/>
+          <w:iCs/>
+          <w:u w:val="single"/>
+        </w:rPr>
+        <w:t>Slack, Zoom, Postgres, GCP</w:t>
+      </w:r>
+    </w:p>
     <w:p/>
     <w:p>
       <w:r>
@@ -125,6 +183,166 @@
       </w:r>
     </w:p>
     <w:p>
+      <w:pPr>
+        <w:rPr>
+          <w:i/>
+          <w:iCs/>
+          <w:u w:val="single"/>
+        </w:rPr>
+      </w:pPr>
+      <w:r>
+        <w:tab/>
+      </w:r>
+      <w:r>
+        <w:rPr>
+          <w:i/>
+          <w:iCs/>
+          <w:u w:val="single"/>
+        </w:rPr>
+        <w:t>Availability of group members to team up on questions</w:t>
+      </w:r>
+    </w:p>
+    <w:p>
+      <w:pPr>
+        <w:pStyle w:val="ListParagraph"/>
+        <w:numPr>
+          <w:ilvl w:val="0"/>
+          <w:numId w:val="1"/>
+        </w:numPr>
+        <w:rPr>
+          <w:highlight w:val="yellow"/>
+        </w:rPr>
+      </w:pPr>
+      <w:r>
+        <w:rPr>
+          <w:i/>
+          <w:iCs/>
+          <w:highlight w:val="yellow"/>
+          <w:u w:val="single"/>
+        </w:rPr>
+        <w:t xml:space="preserve">Adetunji - </w:t>
+      </w:r>
+    </w:p>
+    <w:p>
+      <w:pPr>
+        <w:pStyle w:val="ListParagraph"/>
+        <w:numPr>
+          <w:ilvl w:val="0"/>
+          <w:numId w:val="1"/>
+        </w:numPr>
+        <w:rPr>
+          <w:highlight w:val="yellow"/>
+        </w:rPr>
+      </w:pPr>
+      <w:r>
+        <w:rPr>
+          <w:i/>
+          <w:iCs/>
+          <w:highlight w:val="yellow"/>
+          <w:u w:val="single"/>
+        </w:rPr>
+        <w:t xml:space="preserve">Andrew - </w:t>
+      </w:r>
+    </w:p>
+    <w:p>
+      <w:pPr>
+        <w:pStyle w:val="ListParagraph"/>
+        <w:numPr>
+          <w:ilvl w:val="0"/>
+          <w:numId w:val="1"/>
+        </w:numPr>
+        <w:rPr>
+          <w:highlight w:val="yellow"/>
+        </w:rPr>
+      </w:pPr>
+      <w:r>
+        <w:rPr>
+          <w:i/>
+          <w:iCs/>
+          <w:highlight w:val="yellow"/>
+          <w:u w:val="single"/>
+        </w:rPr>
+        <w:t xml:space="preserve">Mekdes - </w:t>
+      </w:r>
+    </w:p>
+    <w:p>
+      <w:pPr>
+        <w:pStyle w:val="ListParagraph"/>
+        <w:numPr>
+          <w:ilvl w:val="0"/>
+          <w:numId w:val="1"/>
+        </w:numPr>
+        <w:rPr>
+          <w:highlight w:val="yellow"/>
+        </w:rPr>
+      </w:pPr>
+      <w:r>
+        <w:rPr>
+          <w:i/>
+          <w:iCs/>
+          <w:highlight w:val="yellow"/>
+          <w:u w:val="single"/>
+        </w:rPr>
+        <w:t xml:space="preserve">Molly – </w:t>
+      </w:r>
+      <w:r>
+        <w:rPr>
+          <w:b/>
+          <w:bCs/>
+          <w:i/>
+          <w:iCs/>
+          <w:highlight w:val="yellow"/>
+          <w:u w:val="single"/>
+        </w:rPr>
+        <w:t>M-W: 5-10pm Th-</w:t>
+      </w:r>
+      <w:proofErr w:type="spellStart"/>
+      <w:r>
+        <w:rPr>
+          <w:b/>
+          <w:bCs/>
+          <w:i/>
+          <w:iCs/>
+          <w:highlight w:val="yellow"/>
+          <w:u w:val="single"/>
+        </w:rPr>
+        <w:t>Su</w:t>
+      </w:r>
+      <w:proofErr w:type="spellEnd"/>
+      <w:r>
+        <w:rPr>
+          <w:b/>
+          <w:bCs/>
+          <w:i/>
+          <w:iCs/>
+          <w:highlight w:val="yellow"/>
+          <w:u w:val="single"/>
+        </w:rPr>
+        <w:t>: Flex All Day</w:t>
+      </w:r>
+    </w:p>
+    <w:p>
+      <w:pPr>
+        <w:pStyle w:val="ListParagraph"/>
+        <w:numPr>
+          <w:ilvl w:val="0"/>
+          <w:numId w:val="1"/>
+        </w:numPr>
+        <w:rPr>
+          <w:highlight w:val="yellow"/>
+        </w:rPr>
+      </w:pPr>
+      <w:r>
+        <w:rPr>
+          <w:i/>
+          <w:iCs/>
+          <w:highlight w:val="yellow"/>
+          <w:u w:val="single"/>
+        </w:rPr>
+        <w:t xml:space="preserve">Topanga - </w:t>
+      </w:r>
+    </w:p>
+    <w:p>
       <w:r>
         <w:t xml:space="preserve"> </w:t>
       </w:r>
@@ -135,6 +353,26 @@
       </w:r>
     </w:p>
     <w:p>
+      <w:pPr>
+        <w:rPr>
+          <w:i/>
+          <w:iCs/>
+          <w:u w:val="single"/>
+        </w:rPr>
+      </w:pPr>
+      <w:r>
+        <w:tab/>
+      </w:r>
+      <w:r>
+        <w:rPr>
+          <w:i/>
+          <w:iCs/>
+          <w:u w:val="single"/>
+        </w:rPr>
+        <w:t>Contribution is pretty easily tracked, the only concern is if someone is blocking someone else’s work on the project. The time limit for not responding on slack or email is to the next weekly meeting. If the person doesn’t respond or go to the meeting and they are blocking someone else their issue might be taken from them.</w:t>
+      </w:r>
+    </w:p>
+    <w:p>
       <w:r>
         <w:t xml:space="preserve"> </w:t>
       </w:r>
@@ -155,6 +393,26 @@
         <w:t>o where? What services will you need?</w:t>
       </w:r>
     </w:p>
+    <w:p>
+      <w:pPr>
+        <w:rPr>
+          <w:i/>
+          <w:iCs/>
+          <w:u w:val="single"/>
+        </w:rPr>
+      </w:pPr>
+      <w:r>
+        <w:tab/>
+      </w:r>
+      <w:r>
+        <w:rPr>
+          <w:i/>
+          <w:iCs/>
+          <w:u w:val="single"/>
+        </w:rPr>
+        <w:t xml:space="preserve">GCP, </w:t>
+      </w:r>
+    </w:p>
     <w:p/>
     <w:p>
       <w:pPr>
@@ -166,6 +424,20 @@
         <w:rPr>
           <w:b/>
         </w:rPr>
+        <w:br w:type="page"/>
+      </w:r>
+    </w:p>
+    <w:p>
+      <w:pPr>
+        <w:rPr>
+          <w:b/>
+        </w:rPr>
+      </w:pPr>
+      <w:r>
+        <w:rPr>
+          <w:b/>
+        </w:rPr>
+        <w:lastRenderedPageBreak/>
         <w:t xml:space="preserve">Data source </w:t>
       </w:r>
     </w:p>
@@ -183,6 +455,26 @@
         <w:t>You’ll need another GCP project to run this service.</w:t>
       </w:r>
     </w:p>
+    <w:p>
+      <w:pPr>
+        <w:rPr>
+          <w:i/>
+          <w:iCs/>
+          <w:u w:val="single"/>
+        </w:rPr>
+      </w:pPr>
+      <w:r>
+        <w:tab/>
+      </w:r>
+      <w:r>
+        <w:rPr>
+          <w:i/>
+          <w:iCs/>
+          <w:u w:val="single"/>
+        </w:rPr>
+        <w:t>Ticketmaster API will be used to populate data</w:t>
+      </w:r>
+    </w:p>
     <w:p/>
     <w:p>
       <w:pPr>
@@ -207,6 +499,26 @@
         <w:t>How does the login flow work?</w:t>
       </w:r>
     </w:p>
+    <w:p>
+      <w:pPr>
+        <w:rPr>
+          <w:i/>
+          <w:iCs/>
+          <w:u w:val="single"/>
+        </w:rPr>
+      </w:pPr>
+      <w:r>
+        <w:tab/>
+      </w:r>
+      <w:r>
+        <w:rPr>
+          <w:i/>
+          <w:iCs/>
+          <w:u w:val="single"/>
+        </w:rPr>
+        <w:t>TBD</w:t>
+      </w:r>
+    </w:p>
     <w:p/>
     <w:p>
       <w:r>
@@ -222,6 +534,26 @@
       </w:r>
     </w:p>
     <w:p>
+      <w:pPr>
+        <w:rPr>
+          <w:i/>
+          <w:iCs/>
+          <w:u w:val="single"/>
+        </w:rPr>
+      </w:pPr>
+      <w:r>
+        <w:tab/>
+      </w:r>
+      <w:r>
+        <w:rPr>
+          <w:i/>
+          <w:iCs/>
+          <w:u w:val="single"/>
+        </w:rPr>
+        <w:t>TBD</w:t>
+      </w:r>
+    </w:p>
+    <w:p>
       <w:r>
         <w:t xml:space="preserve">What are signals, what are they used for? (see </w:t>
       </w:r>
@@ -234,6 +566,26 @@
         <w:t>/signals.py)</w:t>
       </w:r>
     </w:p>
+    <w:p>
+      <w:pPr>
+        <w:rPr>
+          <w:i/>
+          <w:iCs/>
+          <w:u w:val="single"/>
+        </w:rPr>
+      </w:pPr>
+      <w:r>
+        <w:tab/>
+      </w:r>
+      <w:r>
+        <w:rPr>
+          <w:i/>
+          <w:iCs/>
+          <w:u w:val="single"/>
+        </w:rPr>
+        <w:t>TBD</w:t>
+      </w:r>
+    </w:p>
     <w:p/>
     <w:p>
       <w:pPr>
@@ -254,8 +606,241 @@
       </w:r>
     </w:p>
     <w:p>
-      <w:r>
-        <w:lastRenderedPageBreak/>
+      <w:pPr>
+        <w:pStyle w:val="ListParagraph"/>
+        <w:numPr>
+          <w:ilvl w:val="0"/>
+          <w:numId w:val="2"/>
+        </w:numPr>
+        <w:rPr>
+          <w:i/>
+          <w:iCs/>
+          <w:u w:val="single"/>
+        </w:rPr>
+      </w:pPr>
+      <w:r>
+        <w:rPr>
+          <w:i/>
+          <w:iCs/>
+          <w:u w:val="single"/>
+        </w:rPr>
+        <w:t>Assign Issue to self</w:t>
+      </w:r>
+    </w:p>
+    <w:p>
+      <w:pPr>
+        <w:pStyle w:val="ListParagraph"/>
+        <w:numPr>
+          <w:ilvl w:val="0"/>
+          <w:numId w:val="2"/>
+        </w:numPr>
+        <w:rPr>
+          <w:i/>
+          <w:iCs/>
+          <w:u w:val="single"/>
+        </w:rPr>
+      </w:pPr>
+      <w:r>
+        <w:rPr>
+          <w:i/>
+          <w:iCs/>
+          <w:u w:val="single"/>
+        </w:rPr>
+        <w:t xml:space="preserve">Put Issue into </w:t>
+      </w:r>
+      <w:r>
+        <w:rPr>
+          <w:b/>
+          <w:bCs/>
+          <w:i/>
+          <w:iCs/>
+          <w:u w:val="single"/>
+        </w:rPr>
+        <w:t>In Progress</w:t>
+      </w:r>
+      <w:r>
+        <w:rPr>
+          <w:i/>
+          <w:iCs/>
+          <w:u w:val="single"/>
+        </w:rPr>
+        <w:t xml:space="preserve"> column</w:t>
+      </w:r>
+    </w:p>
+    <w:p>
+      <w:pPr>
+        <w:pStyle w:val="ListParagraph"/>
+        <w:numPr>
+          <w:ilvl w:val="0"/>
+          <w:numId w:val="2"/>
+        </w:numPr>
+        <w:rPr>
+          <w:i/>
+          <w:iCs/>
+          <w:u w:val="single"/>
+        </w:rPr>
+      </w:pPr>
+      <w:r>
+        <w:rPr>
+          <w:i/>
+          <w:iCs/>
+          <w:u w:val="single"/>
+        </w:rPr>
+        <w:t>Make and checkout branch</w:t>
+      </w:r>
+    </w:p>
+    <w:p>
+      <w:pPr>
+        <w:pStyle w:val="ListParagraph"/>
+        <w:numPr>
+          <w:ilvl w:val="0"/>
+          <w:numId w:val="2"/>
+        </w:numPr>
+        <w:rPr>
+          <w:i/>
+          <w:iCs/>
+          <w:u w:val="single"/>
+        </w:rPr>
+      </w:pPr>
+      <w:r>
+        <w:rPr>
+          <w:i/>
+          <w:iCs/>
+          <w:u w:val="single"/>
+        </w:rPr>
+        <w:t>Complete work</w:t>
+      </w:r>
+    </w:p>
+    <w:p>
+      <w:pPr>
+        <w:pStyle w:val="ListParagraph"/>
+        <w:numPr>
+          <w:ilvl w:val="0"/>
+          <w:numId w:val="2"/>
+        </w:numPr>
+        <w:rPr>
+          <w:i/>
+          <w:iCs/>
+          <w:u w:val="single"/>
+        </w:rPr>
+      </w:pPr>
+      <w:r>
+        <w:rPr>
+          <w:i/>
+          <w:iCs/>
+          <w:u w:val="single"/>
+        </w:rPr>
+        <w:t>Push branch up to repository</w:t>
+      </w:r>
+    </w:p>
+    <w:p>
+      <w:pPr>
+        <w:pStyle w:val="ListParagraph"/>
+        <w:numPr>
+          <w:ilvl w:val="0"/>
+          <w:numId w:val="2"/>
+        </w:numPr>
+        <w:rPr>
+          <w:i/>
+          <w:iCs/>
+          <w:u w:val="single"/>
+        </w:rPr>
+      </w:pPr>
+      <w:r>
+        <w:rPr>
+          <w:i/>
+          <w:iCs/>
+          <w:u w:val="single"/>
+        </w:rPr>
+        <w:t xml:space="preserve">Put Issue into </w:t>
+      </w:r>
+      <w:r>
+        <w:rPr>
+          <w:b/>
+          <w:bCs/>
+          <w:i/>
+          <w:iCs/>
+          <w:u w:val="single"/>
+        </w:rPr>
+        <w:t xml:space="preserve">Pull Request </w:t>
+      </w:r>
+      <w:r>
+        <w:rPr>
+          <w:i/>
+          <w:iCs/>
+          <w:u w:val="single"/>
+        </w:rPr>
+        <w:t>column</w:t>
+      </w:r>
+    </w:p>
+    <w:p>
+      <w:pPr>
+        <w:pStyle w:val="ListParagraph"/>
+        <w:numPr>
+          <w:ilvl w:val="0"/>
+          <w:numId w:val="2"/>
+        </w:numPr>
+        <w:rPr>
+          <w:i/>
+          <w:iCs/>
+          <w:u w:val="single"/>
+        </w:rPr>
+      </w:pPr>
+      <w:r>
+        <w:rPr>
+          <w:i/>
+          <w:iCs/>
+          <w:u w:val="single"/>
+        </w:rPr>
+        <w:t>Schedule PR Review with someone</w:t>
+      </w:r>
+    </w:p>
+    <w:p>
+      <w:pPr>
+        <w:pStyle w:val="ListParagraph"/>
+        <w:numPr>
+          <w:ilvl w:val="0"/>
+          <w:numId w:val="2"/>
+        </w:numPr>
+        <w:rPr>
+          <w:i/>
+          <w:iCs/>
+          <w:u w:val="single"/>
+        </w:rPr>
+      </w:pPr>
+      <w:r>
+        <w:rPr>
+          <w:i/>
+          <w:iCs/>
+          <w:u w:val="single"/>
+        </w:rPr>
+        <w:t>Review should approve with comment</w:t>
+      </w:r>
+    </w:p>
+    <w:p>
+      <w:pPr>
+        <w:pStyle w:val="ListParagraph"/>
+        <w:numPr>
+          <w:ilvl w:val="0"/>
+          <w:numId w:val="2"/>
+        </w:numPr>
+        <w:rPr>
+          <w:i/>
+          <w:iCs/>
+          <w:u w:val="single"/>
+        </w:rPr>
+      </w:pPr>
+      <w:r>
+        <w:rPr>
+          <w:i/>
+          <w:iCs/>
+          <w:u w:val="single"/>
+        </w:rPr>
+        <w:t>Coder will Merge branch with master</w:t>
+      </w:r>
+    </w:p>
+    <w:p>
+      <w:r>
         <w:t xml:space="preserve">Who will review changes before they are merged to master? </w:t>
       </w:r>
     </w:p>
@@ -298,6 +883,52 @@
         <w:t>What features are you going to implement?</w:t>
       </w:r>
     </w:p>
+    <w:p>
+      <w:pPr>
+        <w:rPr>
+          <w:i/>
+          <w:iCs/>
+          <w:u w:val="single"/>
+        </w:rPr>
+      </w:pPr>
+      <w:r>
+        <w:tab/>
+      </w:r>
+      <w:r>
+        <w:rPr>
+          <w:i/>
+          <w:iCs/>
+          <w:u w:val="single"/>
+        </w:rPr>
+        <w:t xml:space="preserve">Priority </w:t>
+      </w:r>
+      <w:r>
+        <w:rPr>
+          <w:i/>
+          <w:iCs/>
+          <w:u w:val="single"/>
+        </w:rPr>
+        <w:t>labeled</w:t>
+      </w:r>
+      <w:r>
+        <w:rPr>
+          <w:i/>
+          <w:iCs/>
+          <w:u w:val="single"/>
+        </w:rPr>
+        <w:t xml:space="preserve"> </w:t>
+      </w:r>
+      <w:bookmarkStart w:id="0" w:name="_GoBack"/>
+      <w:bookmarkEnd w:id="0"/>
+      <w:r>
+        <w:rPr>
+          <w:i/>
+          <w:iCs/>
+          <w:u w:val="single"/>
+        </w:rPr>
+        <w:t>Issues</w:t>
+      </w:r>
+    </w:p>
     <w:p/>
     <w:p>
       <w:pPr>
@@ -341,7 +972,7 @@
       <w:r>
         <w:t xml:space="preserve">Online whiteboards:  </w:t>
       </w:r>
-      <w:hyperlink r:id="rId4" w:history="1">
+      <w:hyperlink r:id="rId5" w:history="1">
         <w:r>
           <w:rPr>
             <w:rStyle w:val="Hyperlink"/>
@@ -359,7 +990,9 @@
       </w:pPr>
     </w:p>
     <w:p>
-      <w:r>
+      <w:commentRangeStart w:id="1"/>
+      <w:r>
+        <w:lastRenderedPageBreak/>
         <w:t xml:space="preserve">Download or screenshot </w:t>
       </w:r>
       <w:r>
@@ -368,6 +1001,13 @@
       <w:r>
         <w:t>.</w:t>
       </w:r>
+      <w:commentRangeEnd w:id="1"/>
+      <w:r>
+        <w:rPr>
+          <w:rStyle w:val="CommentReference"/>
+        </w:rPr>
+        <w:commentReference w:id="1"/>
+      </w:r>
     </w:p>
     <w:p/>
     <w:p>
@@ -394,6 +1034,47 @@
         <w:t>designing strategies to manage user’s image uploads, deployment, version control.... What other non-code tasks are needed?</w:t>
       </w:r>
     </w:p>
+    <w:p>
+      <w:pPr>
+        <w:rPr>
+          <w:i/>
+          <w:iCs/>
+          <w:highlight w:val="yellow"/>
+          <w:u w:val="single"/>
+        </w:rPr>
+      </w:pPr>
+      <w:r>
+        <w:tab/>
+      </w:r>
+      <w:r>
+        <w:rPr>
+          <w:i/>
+          <w:iCs/>
+          <w:highlight w:val="yellow"/>
+          <w:u w:val="single"/>
+        </w:rPr>
+        <w:t>Molly – has two potential testers</w:t>
+      </w:r>
+    </w:p>
+    <w:p>
+      <w:pPr>
+        <w:rPr>
+          <w:i/>
+          <w:iCs/>
+          <w:u w:val="single"/>
+        </w:rPr>
+      </w:pPr>
+      <w:r>
+        <w:rPr>
+          <w:i/>
+          <w:iCs/>
+          <w:highlight w:val="yellow"/>
+          <w:u w:val="single"/>
+        </w:rPr>
+        <w:tab/>
+        <w:t>Please fill in if you have people who could test</w:t>
+      </w:r>
+    </w:p>
     <w:p/>
     <w:p>
       <w:pPr>
@@ -430,6 +1111,126 @@
     <w:p>
       <w:r>
         <w:t xml:space="preserve">What are you personally responsible for? </w:t>
+      </w:r>
+    </w:p>
+    <w:p>
+      <w:pPr>
+        <w:pStyle w:val="ListParagraph"/>
+        <w:numPr>
+          <w:ilvl w:val="0"/>
+          <w:numId w:val="3"/>
+        </w:numPr>
+        <w:rPr>
+          <w:i/>
+          <w:iCs/>
+          <w:highlight w:val="yellow"/>
+          <w:u w:val="single"/>
+        </w:rPr>
+      </w:pPr>
+      <w:r>
+        <w:rPr>
+          <w:i/>
+          <w:iCs/>
+          <w:highlight w:val="yellow"/>
+          <w:u w:val="single"/>
+        </w:rPr>
+        <w:t xml:space="preserve">Adetunji - </w:t>
+      </w:r>
+    </w:p>
+    <w:p>
+      <w:pPr>
+        <w:pStyle w:val="ListParagraph"/>
+        <w:numPr>
+          <w:ilvl w:val="0"/>
+          <w:numId w:val="3"/>
+        </w:numPr>
+        <w:rPr>
+          <w:i/>
+          <w:iCs/>
+          <w:highlight w:val="yellow"/>
+          <w:u w:val="single"/>
+        </w:rPr>
+      </w:pPr>
+      <w:r>
+        <w:rPr>
+          <w:i/>
+          <w:iCs/>
+          <w:highlight w:val="yellow"/>
+          <w:u w:val="single"/>
+        </w:rPr>
+        <w:t xml:space="preserve">Andrew - </w:t>
+      </w:r>
+    </w:p>
+    <w:p>
+      <w:pPr>
+        <w:pStyle w:val="ListParagraph"/>
+        <w:numPr>
+          <w:ilvl w:val="0"/>
+          <w:numId w:val="3"/>
+        </w:numPr>
+        <w:rPr>
+          <w:i/>
+          <w:iCs/>
+          <w:highlight w:val="yellow"/>
+          <w:u w:val="single"/>
+        </w:rPr>
+      </w:pPr>
+      <w:r>
+        <w:rPr>
+          <w:i/>
+          <w:iCs/>
+          <w:highlight w:val="yellow"/>
+          <w:u w:val="single"/>
+        </w:rPr>
+        <w:t xml:space="preserve">Mekdes - </w:t>
+      </w:r>
+    </w:p>
+    <w:p>
+      <w:pPr>
+        <w:pStyle w:val="ListParagraph"/>
+        <w:numPr>
+          <w:ilvl w:val="0"/>
+          <w:numId w:val="3"/>
+        </w:numPr>
+        <w:rPr>
+          <w:i/>
+          <w:iCs/>
+          <w:highlight w:val="yellow"/>
+          <w:u w:val="single"/>
+        </w:rPr>
+      </w:pPr>
+      <w:r>
+        <w:rPr>
+          <w:i/>
+          <w:iCs/>
+          <w:highlight w:val="yellow"/>
+          <w:u w:val="single"/>
+        </w:rPr>
+        <w:t>Molly - Facilitating</w:t>
+      </w:r>
+    </w:p>
+    <w:p>
+      <w:pPr>
+        <w:pStyle w:val="ListParagraph"/>
+        <w:numPr>
+          <w:ilvl w:val="0"/>
+          <w:numId w:val="3"/>
+        </w:numPr>
+        <w:rPr>
+          <w:i/>
+          <w:iCs/>
+          <w:highlight w:val="yellow"/>
+          <w:u w:val="single"/>
+        </w:rPr>
+      </w:pPr>
+      <w:r>
+        <w:rPr>
+          <w:i/>
+          <w:iCs/>
+          <w:highlight w:val="yellow"/>
+          <w:u w:val="single"/>
+        </w:rPr>
+        <w:t xml:space="preserve">Topanga - </w:t>
       </w:r>
     </w:p>
     <w:p/>
@@ -493,7 +1294,11 @@
           <w:tcPr>
             <w:tcW w:w="3117" w:type="dxa"/>
           </w:tcPr>
-          <w:p/>
+          <w:p>
+            <w:r>
+              <w:t>Talked about workflow, technologies,</w:t>
+            </w:r>
+          </w:p>
         </w:tc>
         <w:tc>
           <w:tcPr>
@@ -542,10 +1347,7 @@
           </w:tcPr>
           <w:p>
             <w:r>
-              <w:t xml:space="preserve">Goals for week beginning April </w:t>
-            </w:r>
-            <w:r>
-              <w:t>20</w:t>
+              <w:t>Goals for week beginning April 20</w:t>
             </w:r>
             <w:r>
               <w:rPr>
@@ -575,10 +1377,7 @@
           </w:tcPr>
           <w:p>
             <w:r>
-              <w:t xml:space="preserve">Goals for week beginning April </w:t>
-            </w:r>
-            <w:r>
-              <w:t>27</w:t>
+              <w:t>Goals for week beginning April 27</w:t>
             </w:r>
             <w:r>
               <w:rPr>
@@ -608,10 +1407,7 @@
           </w:tcPr>
           <w:p>
             <w:r>
-              <w:t xml:space="preserve">Goals for week beginning </w:t>
-            </w:r>
-            <w:r>
-              <w:t>May 4</w:t>
+              <w:t>Goals for week beginning May 4</w:t>
             </w:r>
             <w:r>
               <w:rPr>
@@ -644,10 +1440,7 @@
           </w:tcPr>
           <w:p>
             <w:r>
-              <w:t xml:space="preserve">Goals for week beginning </w:t>
-            </w:r>
-            <w:r>
-              <w:t>May 11</w:t>
+              <w:t>Goals for week beginning May 11</w:t>
             </w:r>
             <w:r>
               <w:rPr>
@@ -700,7 +1493,6 @@
         </w:rPr>
       </w:pPr>
       <w:r>
-        <w:lastRenderedPageBreak/>
         <w:br/>
       </w:r>
       <w:r>
@@ -730,6 +1522,373 @@
     </w:sectPr>
   </w:body>
 </w:document>
+</file>
+
+<file path=word/comments.xml><?xml version="1.0" encoding="utf-8"?>
+<w:comments xmlns:wpc="http://schemas.microsoft.com/office/word/2010/wordprocessingCanvas" xmlns:cx="http://schemas.microsoft.com/office/drawing/2014/chartex" xmlns:cx1="http://schemas.microsoft.com/office/drawing/2015/9/8/chartex" xmlns:cx2="http://schemas.microsoft.com/office/drawing/2015/10/21/chartex" xmlns:cx3="http://schemas.microsoft.com/office/drawing/2016/5/9/chartex" xmlns:cx4="http://schemas.microsoft.com/office/drawing/2016/5/10/chartex" xmlns:cx5="http://schemas.microsoft.com/office/drawing/2016/5/11/chartex" xmlns:cx6="http://schemas.microsoft.com/office/drawing/2016/5/12/chartex" xmlns:cx7="http://schemas.microsoft.com/office/drawing/2016/5/13/chartex" xmlns:cx8="http://schemas.microsoft.com/office/drawing/2016/5/14/chartex" xmlns:mc="http://schemas.openxmlformats.org/markup-compatibility/2006" xmlns:aink="http://schemas.microsoft.com/office/drawing/2016/ink" xmlns:am3d="http://schemas.microsoft.com/office/drawing/2017/model3d" xmlns:o="urn:schemas-microsoft-com:office:office" xmlns:r="http://schemas.openxmlformats.org/officeDocument/2006/relationships" xmlns:m="http://schemas.openxmlformats.org/officeDocument/2006/math" xmlns:v="urn:schemas-microsoft-com:vml" xmlns:wp14="http://schemas.microsoft.com/office/word/2010/wordprocessingDrawing" xmlns:wp="http://schemas.openxmlformats.org/drawingml/2006/wordprocessingDrawing" xmlns:w10="urn:schemas-microsoft-com:office:word" xmlns:w="http://schemas.openxmlformats.org/wordprocessingml/2006/main" xmlns:w14="http://schemas.microsoft.com/office/word/2010/wordml" xmlns:w15="http://schemas.microsoft.com/office/word/2012/wordml" xmlns:w16cid="http://schemas.microsoft.com/office/word/2016/wordml/cid" xmlns:w16se="http://schemas.microsoft.com/office/word/2015/wordml/symex" xmlns:wpg="http://schemas.microsoft.com/office/word/2010/wordprocessingGroup" xmlns:wpi="http://schemas.microsoft.com/office/word/2010/wordprocessingInk" xmlns:wne="http://schemas.microsoft.com/office/word/2006/wordml" xmlns:wps="http://schemas.microsoft.com/office/word/2010/wordprocessingShape" mc:Ignorable="w14 w15 w16se w16cid wp14">
+  <w:comment w:id="1" w:author="Molly" w:date="2020-04-08T22:23:00Z" w:initials="M">
+    <w:p>
+      <w:pPr>
+        <w:pStyle w:val="CommentText"/>
+      </w:pPr>
+      <w:r>
+        <w:rPr>
+          <w:rStyle w:val="CommentReference"/>
+        </w:rPr>
+        <w:annotationRef/>
+      </w:r>
+      <w:r>
+        <w:t>We have to make sure to remember to do this!</w:t>
+      </w:r>
+    </w:p>
+  </w:comment>
+</w:comments>
+</file>
+
+<file path=word/commentsExtended.xml><?xml version="1.0" encoding="utf-8"?>
+<w15:commentsEx xmlns:wpc="http://schemas.microsoft.com/office/word/2010/wordprocessingCanvas" xmlns:cx="http://schemas.microsoft.com/office/drawing/2014/chartex" xmlns:cx1="http://schemas.microsoft.com/office/drawing/2015/9/8/chartex" xmlns:cx2="http://schemas.microsoft.com/office/drawing/2015/10/21/chartex" xmlns:cx3="http://schemas.microsoft.com/office/drawing/2016/5/9/chartex" xmlns:cx4="http://schemas.microsoft.com/office/drawing/2016/5/10/chartex" xmlns:cx5="http://schemas.microsoft.com/office/drawing/2016/5/11/chartex" xmlns:cx6="http://schemas.microsoft.com/office/drawing/2016/5/12/chartex" xmlns:cx7="http://schemas.microsoft.com/office/drawing/2016/5/13/chartex" xmlns:cx8="http://schemas.microsoft.com/office/drawing/2016/5/14/chartex" xmlns:mc="http://schemas.openxmlformats.org/markup-compatibility/2006" xmlns:aink="http://schemas.microsoft.com/office/drawing/2016/ink" xmlns:am3d="http://schemas.microsoft.com/office/drawing/2017/model3d" xmlns:o="urn:schemas-microsoft-com:office:office" xmlns:r="http://schemas.openxmlformats.org/officeDocument/2006/relationships" xmlns:m="http://schemas.openxmlformats.org/officeDocument/2006/math" xmlns:v="urn:schemas-microsoft-com:vml" xmlns:wp14="http://schemas.microsoft.com/office/word/2010/wordprocessingDrawing" xmlns:wp="http://schemas.openxmlformats.org/drawingml/2006/wordprocessingDrawing" xmlns:w10="urn:schemas-microsoft-com:office:word" xmlns:w="http://schemas.openxmlformats.org/wordprocessingml/2006/main" xmlns:w14="http://schemas.microsoft.com/office/word/2010/wordml" xmlns:w15="http://schemas.microsoft.com/office/word/2012/wordml" xmlns:w16cid="http://schemas.microsoft.com/office/word/2016/wordml/cid" xmlns:w16se="http://schemas.microsoft.com/office/word/2015/wordml/symex" xmlns:wpg="http://schemas.microsoft.com/office/word/2010/wordprocessingGroup" xmlns:wpi="http://schemas.microsoft.com/office/word/2010/wordprocessingInk" xmlns:wne="http://schemas.microsoft.com/office/word/2006/wordml" xmlns:wps="http://schemas.microsoft.com/office/word/2010/wordprocessingShape" mc:Ignorable="w14 w15 w16se w16cid wp14">
+  <w15:commentEx w15:paraId="292F75B9" w15:done="0"/>
+</w15:commentsEx>
+</file>
+
+<file path=word/commentsIds.xml><?xml version="1.0" encoding="utf-8"?>
+<w16cid:commentsIds xmlns:wpc="http://schemas.microsoft.com/office/word/2010/wordprocessingCanvas" xmlns:cx="http://schemas.microsoft.com/office/drawing/2014/chartex" xmlns:cx1="http://schemas.microsoft.com/office/drawing/2015/9/8/chartex" xmlns:cx2="http://schemas.microsoft.com/office/drawing/2015/10/21/chartex" xmlns:cx3="http://schemas.microsoft.com/office/drawing/2016/5/9/chartex" xmlns:cx4="http://schemas.microsoft.com/office/drawing/2016/5/10/chartex" xmlns:cx5="http://schemas.microsoft.com/office/drawing/2016/5/11/chartex" xmlns:cx6="http://schemas.microsoft.com/office/drawing/2016/5/12/chartex" xmlns:cx7="http://schemas.microsoft.com/office/drawing/2016/5/13/chartex" xmlns:cx8="http://schemas.microsoft.com/office/drawing/2016/5/14/chartex" xmlns:mc="http://schemas.openxmlformats.org/markup-compatibility/2006" xmlns:aink="http://schemas.microsoft.com/office/drawing/2016/ink" xmlns:am3d="http://schemas.microsoft.com/office/drawing/2017/model3d" xmlns:o="urn:schemas-microsoft-com:office:office" xmlns:r="http://schemas.openxmlformats.org/officeDocument/2006/relationships" xmlns:m="http://schemas.openxmlformats.org/officeDocument/2006/math" xmlns:v="urn:schemas-microsoft-com:vml" xmlns:wp14="http://schemas.microsoft.com/office/word/2010/wordprocessingDrawing" xmlns:wp="http://schemas.openxmlformats.org/drawingml/2006/wordprocessingDrawing" xmlns:w10="urn:schemas-microsoft-com:office:word" xmlns:w="http://schemas.openxmlformats.org/wordprocessingml/2006/main" xmlns:w14="http://schemas.microsoft.com/office/word/2010/wordml" xmlns:w15="http://schemas.microsoft.com/office/word/2012/wordml" xmlns:w16cid="http://schemas.microsoft.com/office/word/2016/wordml/cid" xmlns:w16se="http://schemas.microsoft.com/office/word/2015/wordml/symex" xmlns:wpg="http://schemas.microsoft.com/office/word/2010/wordprocessingGroup" xmlns:wpi="http://schemas.microsoft.com/office/word/2010/wordprocessingInk" xmlns:wne="http://schemas.microsoft.com/office/word/2006/wordml" xmlns:wps="http://schemas.microsoft.com/office/word/2010/wordprocessingShape" mc:Ignorable="w14 w15 w16se w16cid wp14">
+  <w16cid:commentId w16cid:paraId="292F75B9" w16cid:durableId="2238CD66"/>
+</w16cid:commentsIds>
+</file>
+
+<file path=word/numbering.xml><?xml version="1.0" encoding="utf-8"?>
+<w:numbering xmlns:wpc="http://schemas.microsoft.com/office/word/2010/wordprocessingCanvas" xmlns:cx="http://schemas.microsoft.com/office/drawing/2014/chartex" xmlns:cx1="http://schemas.microsoft.com/office/drawing/2015/9/8/chartex" xmlns:cx2="http://schemas.microsoft.com/office/drawing/2015/10/21/chartex" xmlns:cx3="http://schemas.microsoft.com/office/drawing/2016/5/9/chartex" xmlns:cx4="http://schemas.microsoft.com/office/drawing/2016/5/10/chartex" xmlns:cx5="http://schemas.microsoft.com/office/drawing/2016/5/11/chartex" xmlns:cx6="http://schemas.microsoft.com/office/drawing/2016/5/12/chartex" xmlns:cx7="http://schemas.microsoft.com/office/drawing/2016/5/13/chartex" xmlns:cx8="http://schemas.microsoft.com/office/drawing/2016/5/14/chartex" xmlns:mc="http://schemas.openxmlformats.org/markup-compatibility/2006" xmlns:aink="http://schemas.microsoft.com/office/drawing/2016/ink" xmlns:am3d="http://schemas.microsoft.com/office/drawing/2017/model3d" xmlns:o="urn:schemas-microsoft-com:office:office" xmlns:r="http://schemas.openxmlformats.org/officeDocument/2006/relationships" xmlns:m="http://schemas.openxmlformats.org/officeDocument/2006/math" xmlns:v="urn:schemas-microsoft-com:vml" xmlns:wp14="http://schemas.microsoft.com/office/word/2010/wordprocessingDrawing" xmlns:wp="http://schemas.openxmlformats.org/drawingml/2006/wordprocessingDrawing" xmlns:w10="urn:schemas-microsoft-com:office:word" xmlns:w="http://schemas.openxmlformats.org/wordprocessingml/2006/main" xmlns:w14="http://schemas.microsoft.com/office/word/2010/wordml" xmlns:w15="http://schemas.microsoft.com/office/word/2012/wordml" xmlns:w16cid="http://schemas.microsoft.com/office/word/2016/wordml/cid" xmlns:w16se="http://schemas.microsoft.com/office/word/2015/wordml/symex" xmlns:wpg="http://schemas.microsoft.com/office/word/2010/wordprocessingGroup" xmlns:wpi="http://schemas.microsoft.com/office/word/2010/wordprocessingInk" xmlns:wne="http://schemas.microsoft.com/office/word/2006/wordml" xmlns:wps="http://schemas.microsoft.com/office/word/2010/wordprocessingShape" mc:Ignorable="w14 w15 w16se w16cid wp14">
+  <w:abstractNum w:abstractNumId="0" w15:restartNumberingAfterBreak="0">
+    <w:nsid w:val="0DF648B7"/>
+    <w:multiLevelType w:val="hybridMultilevel"/>
+    <w:tmpl w:val="8FE23B42"/>
+    <w:lvl w:ilvl="0" w:tplc="0409000F">
+      <w:start w:val="1"/>
+      <w:numFmt w:val="decimal"/>
+      <w:lvlText w:val="%1."/>
+      <w:lvlJc w:val="left"/>
+      <w:pPr>
+        <w:ind w:left="1440" w:hanging="360"/>
+      </w:pPr>
+    </w:lvl>
+    <w:lvl w:ilvl="1" w:tplc="04090019" w:tentative="1">
+      <w:start w:val="1"/>
+      <w:numFmt w:val="lowerLetter"/>
+      <w:lvlText w:val="%2."/>
+      <w:lvlJc w:val="left"/>
+      <w:pPr>
+        <w:ind w:left="2160" w:hanging="360"/>
+      </w:pPr>
+    </w:lvl>
+    <w:lvl w:ilvl="2" w:tplc="0409001B" w:tentative="1">
+      <w:start w:val="1"/>
+      <w:numFmt w:val="lowerRoman"/>
+      <w:lvlText w:val="%3."/>
+      <w:lvlJc w:val="right"/>
+      <w:pPr>
+        <w:ind w:left="2880" w:hanging="180"/>
+      </w:pPr>
+    </w:lvl>
+    <w:lvl w:ilvl="3" w:tplc="0409000F" w:tentative="1">
+      <w:start w:val="1"/>
+      <w:numFmt w:val="decimal"/>
+      <w:lvlText w:val="%4."/>
+      <w:lvlJc w:val="left"/>
+      <w:pPr>
+        <w:ind w:left="3600" w:hanging="360"/>
+      </w:pPr>
+    </w:lvl>
+    <w:lvl w:ilvl="4" w:tplc="04090019" w:tentative="1">
+      <w:start w:val="1"/>
+      <w:numFmt w:val="lowerLetter"/>
+      <w:lvlText w:val="%5."/>
+      <w:lvlJc w:val="left"/>
+      <w:pPr>
+        <w:ind w:left="4320" w:hanging="360"/>
+      </w:pPr>
+    </w:lvl>
+    <w:lvl w:ilvl="5" w:tplc="0409001B" w:tentative="1">
+      <w:start w:val="1"/>
+      <w:numFmt w:val="lowerRoman"/>
+      <w:lvlText w:val="%6."/>
+      <w:lvlJc w:val="right"/>
+      <w:pPr>
+        <w:ind w:left="5040" w:hanging="180"/>
+      </w:pPr>
+    </w:lvl>
+    <w:lvl w:ilvl="6" w:tplc="0409000F" w:tentative="1">
+      <w:start w:val="1"/>
+      <w:numFmt w:val="decimal"/>
+      <w:lvlText w:val="%7."/>
+      <w:lvlJc w:val="left"/>
+      <w:pPr>
+        <w:ind w:left="5760" w:hanging="360"/>
+      </w:pPr>
+    </w:lvl>
+    <w:lvl w:ilvl="7" w:tplc="04090019" w:tentative="1">
+      <w:start w:val="1"/>
+      <w:numFmt w:val="lowerLetter"/>
+      <w:lvlText w:val="%8."/>
+      <w:lvlJc w:val="left"/>
+      <w:pPr>
+        <w:ind w:left="6480" w:hanging="360"/>
+      </w:pPr>
+    </w:lvl>
+    <w:lvl w:ilvl="8" w:tplc="0409001B" w:tentative="1">
+      <w:start w:val="1"/>
+      <w:numFmt w:val="lowerRoman"/>
+      <w:lvlText w:val="%9."/>
+      <w:lvlJc w:val="right"/>
+      <w:pPr>
+        <w:ind w:left="7200" w:hanging="180"/>
+      </w:pPr>
+    </w:lvl>
+  </w:abstractNum>
+  <w:abstractNum w:abstractNumId="1" w15:restartNumberingAfterBreak="0">
+    <w:nsid w:val="2D357875"/>
+    <w:multiLevelType w:val="hybridMultilevel"/>
+    <w:tmpl w:val="C21088BA"/>
+    <w:lvl w:ilvl="0" w:tplc="04090001">
+      <w:start w:val="1"/>
+      <w:numFmt w:val="bullet"/>
+      <w:lvlText w:val=""/>
+      <w:lvlJc w:val="left"/>
+      <w:pPr>
+        <w:ind w:left="1440" w:hanging="360"/>
+      </w:pPr>
+      <w:rPr>
+        <w:rFonts w:ascii="Symbol" w:hAnsi="Symbol" w:hint="default"/>
+      </w:rPr>
+    </w:lvl>
+    <w:lvl w:ilvl="1" w:tplc="04090003" w:tentative="1">
+      <w:start w:val="1"/>
+      <w:numFmt w:val="bullet"/>
+      <w:lvlText w:val="o"/>
+      <w:lvlJc w:val="left"/>
+      <w:pPr>
+        <w:ind w:left="2160" w:hanging="360"/>
+      </w:pPr>
+      <w:rPr>
+        <w:rFonts w:ascii="Courier New" w:hAnsi="Courier New" w:cs="Courier New" w:hint="default"/>
+      </w:rPr>
+    </w:lvl>
+    <w:lvl w:ilvl="2" w:tplc="04090005" w:tentative="1">
+      <w:start w:val="1"/>
+      <w:numFmt w:val="bullet"/>
+      <w:lvlText w:val=""/>
+      <w:lvlJc w:val="left"/>
+      <w:pPr>
+        <w:ind w:left="2880" w:hanging="360"/>
+      </w:pPr>
+      <w:rPr>
+        <w:rFonts w:ascii="Wingdings" w:hAnsi="Wingdings" w:hint="default"/>
+      </w:rPr>
+    </w:lvl>
+    <w:lvl w:ilvl="3" w:tplc="04090001" w:tentative="1">
+      <w:start w:val="1"/>
+      <w:numFmt w:val="bullet"/>
+      <w:lvlText w:val=""/>
+      <w:lvlJc w:val="left"/>
+      <w:pPr>
+        <w:ind w:left="3600" w:hanging="360"/>
+      </w:pPr>
+      <w:rPr>
+        <w:rFonts w:ascii="Symbol" w:hAnsi="Symbol" w:hint="default"/>
+      </w:rPr>
+    </w:lvl>
+    <w:lvl w:ilvl="4" w:tplc="04090003" w:tentative="1">
+      <w:start w:val="1"/>
+      <w:numFmt w:val="bullet"/>
+      <w:lvlText w:val="o"/>
+      <w:lvlJc w:val="left"/>
+      <w:pPr>
+        <w:ind w:left="4320" w:hanging="360"/>
+      </w:pPr>
+      <w:rPr>
+        <w:rFonts w:ascii="Courier New" w:hAnsi="Courier New" w:cs="Courier New" w:hint="default"/>
+      </w:rPr>
+    </w:lvl>
+    <w:lvl w:ilvl="5" w:tplc="04090005" w:tentative="1">
+      <w:start w:val="1"/>
+      <w:numFmt w:val="bullet"/>
+      <w:lvlText w:val=""/>
+      <w:lvlJc w:val="left"/>
+      <w:pPr>
+        <w:ind w:left="5040" w:hanging="360"/>
+      </w:pPr>
+      <w:rPr>
+        <w:rFonts w:ascii="Wingdings" w:hAnsi="Wingdings" w:hint="default"/>
+      </w:rPr>
+    </w:lvl>
+    <w:lvl w:ilvl="6" w:tplc="04090001" w:tentative="1">
+      <w:start w:val="1"/>
+      <w:numFmt w:val="bullet"/>
+      <w:lvlText w:val=""/>
+      <w:lvlJc w:val="left"/>
+      <w:pPr>
+        <w:ind w:left="5760" w:hanging="360"/>
+      </w:pPr>
+      <w:rPr>
+        <w:rFonts w:ascii="Symbol" w:hAnsi="Symbol" w:hint="default"/>
+      </w:rPr>
+    </w:lvl>
+    <w:lvl w:ilvl="7" w:tplc="04090003" w:tentative="1">
+      <w:start w:val="1"/>
+      <w:numFmt w:val="bullet"/>
+      <w:lvlText w:val="o"/>
+      <w:lvlJc w:val="left"/>
+      <w:pPr>
+        <w:ind w:left="6480" w:hanging="360"/>
+      </w:pPr>
+      <w:rPr>
+        <w:rFonts w:ascii="Courier New" w:hAnsi="Courier New" w:cs="Courier New" w:hint="default"/>
+      </w:rPr>
+    </w:lvl>
+    <w:lvl w:ilvl="8" w:tplc="04090005" w:tentative="1">
+      <w:start w:val="1"/>
+      <w:numFmt w:val="bullet"/>
+      <w:lvlText w:val=""/>
+      <w:lvlJc w:val="left"/>
+      <w:pPr>
+        <w:ind w:left="7200" w:hanging="360"/>
+      </w:pPr>
+      <w:rPr>
+        <w:rFonts w:ascii="Wingdings" w:hAnsi="Wingdings" w:hint="default"/>
+      </w:rPr>
+    </w:lvl>
+  </w:abstractNum>
+  <w:abstractNum w:abstractNumId="2" w15:restartNumberingAfterBreak="0">
+    <w:nsid w:val="567808C9"/>
+    <w:multiLevelType w:val="hybridMultilevel"/>
+    <w:tmpl w:val="54FCA5CC"/>
+    <w:lvl w:ilvl="0" w:tplc="04090001">
+      <w:start w:val="1"/>
+      <w:numFmt w:val="bullet"/>
+      <w:lvlText w:val=""/>
+      <w:lvlJc w:val="left"/>
+      <w:pPr>
+        <w:ind w:left="1440" w:hanging="360"/>
+      </w:pPr>
+      <w:rPr>
+        <w:rFonts w:ascii="Symbol" w:hAnsi="Symbol" w:hint="default"/>
+      </w:rPr>
+    </w:lvl>
+    <w:lvl w:ilvl="1" w:tplc="04090003" w:tentative="1">
+      <w:start w:val="1"/>
+      <w:numFmt w:val="bullet"/>
+      <w:lvlText w:val="o"/>
+      <w:lvlJc w:val="left"/>
+      <w:pPr>
+        <w:ind w:left="2160" w:hanging="360"/>
+      </w:pPr>
+      <w:rPr>
+        <w:rFonts w:ascii="Courier New" w:hAnsi="Courier New" w:cs="Courier New" w:hint="default"/>
+      </w:rPr>
+    </w:lvl>
+    <w:lvl w:ilvl="2" w:tplc="04090005" w:tentative="1">
+      <w:start w:val="1"/>
+      <w:numFmt w:val="bullet"/>
+      <w:lvlText w:val=""/>
+      <w:lvlJc w:val="left"/>
+      <w:pPr>
+        <w:ind w:left="2880" w:hanging="360"/>
+      </w:pPr>
+      <w:rPr>
+        <w:rFonts w:ascii="Wingdings" w:hAnsi="Wingdings" w:hint="default"/>
+      </w:rPr>
+    </w:lvl>
+    <w:lvl w:ilvl="3" w:tplc="04090001" w:tentative="1">
+      <w:start w:val="1"/>
+      <w:numFmt w:val="bullet"/>
+      <w:lvlText w:val=""/>
+      <w:lvlJc w:val="left"/>
+      <w:pPr>
+        <w:ind w:left="3600" w:hanging="360"/>
+      </w:pPr>
+      <w:rPr>
+        <w:rFonts w:ascii="Symbol" w:hAnsi="Symbol" w:hint="default"/>
+      </w:rPr>
+    </w:lvl>
+    <w:lvl w:ilvl="4" w:tplc="04090003" w:tentative="1">
+      <w:start w:val="1"/>
+      <w:numFmt w:val="bullet"/>
+      <w:lvlText w:val="o"/>
+      <w:lvlJc w:val="left"/>
+      <w:pPr>
+        <w:ind w:left="4320" w:hanging="360"/>
+      </w:pPr>
+      <w:rPr>
+        <w:rFonts w:ascii="Courier New" w:hAnsi="Courier New" w:cs="Courier New" w:hint="default"/>
+      </w:rPr>
+    </w:lvl>
+    <w:lvl w:ilvl="5" w:tplc="04090005" w:tentative="1">
+      <w:start w:val="1"/>
+      <w:numFmt w:val="bullet"/>
+      <w:lvlText w:val=""/>
+      <w:lvlJc w:val="left"/>
+      <w:pPr>
+        <w:ind w:left="5040" w:hanging="360"/>
+      </w:pPr>
+      <w:rPr>
+        <w:rFonts w:ascii="Wingdings" w:hAnsi="Wingdings" w:hint="default"/>
+      </w:rPr>
+    </w:lvl>
+    <w:lvl w:ilvl="6" w:tplc="04090001" w:tentative="1">
+      <w:start w:val="1"/>
+      <w:numFmt w:val="bullet"/>
+      <w:lvlText w:val=""/>
+      <w:lvlJc w:val="left"/>
+      <w:pPr>
+        <w:ind w:left="5760" w:hanging="360"/>
+      </w:pPr>
+      <w:rPr>
+        <w:rFonts w:ascii="Symbol" w:hAnsi="Symbol" w:hint="default"/>
+      </w:rPr>
+    </w:lvl>
+    <w:lvl w:ilvl="7" w:tplc="04090003" w:tentative="1">
+      <w:start w:val="1"/>
+      <w:numFmt w:val="bullet"/>
+      <w:lvlText w:val="o"/>
+      <w:lvlJc w:val="left"/>
+      <w:pPr>
+        <w:ind w:left="6480" w:hanging="360"/>
+      </w:pPr>
+      <w:rPr>
+        <w:rFonts w:ascii="Courier New" w:hAnsi="Courier New" w:cs="Courier New" w:hint="default"/>
+      </w:rPr>
+    </w:lvl>
+    <w:lvl w:ilvl="8" w:tplc="04090005" w:tentative="1">
+      <w:start w:val="1"/>
+      <w:numFmt w:val="bullet"/>
+      <w:lvlText w:val=""/>
+      <w:lvlJc w:val="left"/>
+      <w:pPr>
+        <w:ind w:left="7200" w:hanging="360"/>
+      </w:pPr>
+      <w:rPr>
+        <w:rFonts w:ascii="Wingdings" w:hAnsi="Wingdings" w:hint="default"/>
+      </w:rPr>
+    </w:lvl>
+  </w:abstractNum>
+  <w:num w:numId="1">
+    <w:abstractNumId w:val="2"/>
+  </w:num>
+  <w:num w:numId="2">
+    <w:abstractNumId w:val="0"/>
+  </w:num>
+  <w:num w:numId="3">
+    <w:abstractNumId w:val="1"/>
+  </w:num>
+</w:numbering>
+</file>
+
+<file path=word/people.xml><?xml version="1.0" encoding="utf-8"?>
+<w15:people xmlns:wpc="http://schemas.microsoft.com/office/word/2010/wordprocessingCanvas" xmlns:cx="http://schemas.microsoft.com/office/drawing/2014/chartex" xmlns:cx1="http://schemas.microsoft.com/office/drawing/2015/9/8/chartex" xmlns:cx2="http://schemas.microsoft.com/office/drawing/2015/10/21/chartex" xmlns:cx3="http://schemas.microsoft.com/office/drawing/2016/5/9/chartex" xmlns:cx4="http://schemas.microsoft.com/office/drawing/2016/5/10/chartex" xmlns:cx5="http://schemas.microsoft.com/office/drawing/2016/5/11/chartex" xmlns:cx6="http://schemas.microsoft.com/office/drawing/2016/5/12/chartex" xmlns:cx7="http://schemas.microsoft.com/office/drawing/2016/5/13/chartex" xmlns:cx8="http://schemas.microsoft.com/office/drawing/2016/5/14/chartex" xmlns:mc="http://schemas.openxmlformats.org/markup-compatibility/2006" xmlns:aink="http://schemas.microsoft.com/office/drawing/2016/ink" xmlns:am3d="http://schemas.microsoft.com/office/drawing/2017/model3d" xmlns:o="urn:schemas-microsoft-com:office:office" xmlns:r="http://schemas.openxmlformats.org/officeDocument/2006/relationships" xmlns:m="http://schemas.openxmlformats.org/officeDocument/2006/math" xmlns:v="urn:schemas-microsoft-com:vml" xmlns:wp14="http://schemas.microsoft.com/office/word/2010/wordprocessingDrawing" xmlns:wp="http://schemas.openxmlformats.org/drawingml/2006/wordprocessingDrawing" xmlns:w10="urn:schemas-microsoft-com:office:word" xmlns:w="http://schemas.openxmlformats.org/wordprocessingml/2006/main" xmlns:w14="http://schemas.microsoft.com/office/word/2010/wordml" xmlns:w15="http://schemas.microsoft.com/office/word/2012/wordml" xmlns:w16cid="http://schemas.microsoft.com/office/word/2016/wordml/cid" xmlns:w16se="http://schemas.microsoft.com/office/word/2015/wordml/symex" xmlns:wpg="http://schemas.microsoft.com/office/word/2010/wordprocessingGroup" xmlns:wpi="http://schemas.microsoft.com/office/word/2010/wordprocessingInk" xmlns:wne="http://schemas.microsoft.com/office/word/2006/wordml" xmlns:wps="http://schemas.microsoft.com/office/word/2010/wordprocessingShape" mc:Ignorable="w14 w15 w16se w16cid wp14">
+  <w15:person w15:author="Molly">
+    <w15:presenceInfo w15:providerId="Windows Live" w15:userId="0f2d16a10c833531"/>
+  </w15:person>
+</w15:people>
 </file>
 
 <file path=word/styles.xml><?xml version="1.0" encoding="utf-8"?>
@@ -851,6 +2010,7 @@
     <w:lsdException w:name="HTML Sample" w:semiHidden="1" w:unhideWhenUsed="1"/>
     <w:lsdException w:name="HTML Typewriter" w:semiHidden="1" w:unhideWhenUsed="1"/>
     <w:lsdException w:name="HTML Variable" w:semiHidden="1" w:unhideWhenUsed="1"/>
+    <w:lsdException w:name="Normal Table" w:semiHidden="1" w:unhideWhenUsed="1"/>
     <w:lsdException w:name="annotation subject" w:semiHidden="1" w:unhideWhenUsed="1"/>
     <w:lsdException w:name="No List" w:semiHidden="1" w:unhideWhenUsed="1"/>
     <w:lsdException w:name="Outline List 1" w:semiHidden="1" w:unhideWhenUsed="1"/>
@@ -897,8 +2057,10 @@
     <w:lsdException w:name="Table Subtle 2" w:semiHidden="1" w:unhideWhenUsed="1"/>
     <w:lsdException w:name="Table Web 1" w:semiHidden="1" w:unhideWhenUsed="1"/>
     <w:lsdException w:name="Table Web 2" w:semiHidden="1" w:unhideWhenUsed="1"/>
+    <w:lsdException w:name="Table Web 3" w:semiHidden="1" w:unhideWhenUsed="1"/>
     <w:lsdException w:name="Balloon Text" w:semiHidden="1" w:unhideWhenUsed="1"/>
     <w:lsdException w:name="Table Grid" w:uiPriority="39"/>
+    <w:lsdException w:name="Table Theme" w:semiHidden="1" w:unhideWhenUsed="1"/>
     <w:lsdException w:name="Placeholder Text" w:semiHidden="1"/>
     <w:lsdException w:name="No Spacing" w:uiPriority="1" w:qFormat="1"/>
     <w:lsdException w:name="Light Shading" w:uiPriority="60"/>
@@ -1186,6 +2348,109 @@
       <w:shd w:val="clear" w:color="auto" w:fill="E1DFDD"/>
     </w:rPr>
   </w:style>
+  <w:style w:type="paragraph" w:styleId="ListParagraph">
+    <w:name w:val="List Paragraph"/>
+    <w:basedOn w:val="Normal"/>
+    <w:uiPriority w:val="34"/>
+    <w:qFormat/>
+    <w:rsid w:val="00A06B0A"/>
+    <w:pPr>
+      <w:ind w:left="720"/>
+      <w:contextualSpacing/>
+    </w:pPr>
+  </w:style>
+  <w:style w:type="character" w:styleId="CommentReference">
+    <w:name w:val="annotation reference"/>
+    <w:basedOn w:val="DefaultParagraphFont"/>
+    <w:uiPriority w:val="99"/>
+    <w:semiHidden/>
+    <w:unhideWhenUsed/>
+    <w:rsid w:val="0003520C"/>
+    <w:rPr>
+      <w:sz w:val="16"/>
+      <w:szCs w:val="16"/>
+    </w:rPr>
+  </w:style>
+  <w:style w:type="paragraph" w:styleId="CommentText">
+    <w:name w:val="annotation text"/>
+    <w:basedOn w:val="Normal"/>
+    <w:link w:val="CommentTextChar"/>
+    <w:uiPriority w:val="99"/>
+    <w:semiHidden/>
+    <w:unhideWhenUsed/>
+    <w:rsid w:val="0003520C"/>
+    <w:rPr>
+      <w:sz w:val="20"/>
+      <w:szCs w:val="20"/>
+    </w:rPr>
+  </w:style>
+  <w:style w:type="character" w:customStyle="1" w:styleId="CommentTextChar">
+    <w:name w:val="Comment Text Char"/>
+    <w:basedOn w:val="DefaultParagraphFont"/>
+    <w:link w:val="CommentText"/>
+    <w:uiPriority w:val="99"/>
+    <w:semiHidden/>
+    <w:rsid w:val="0003520C"/>
+    <w:rPr>
+      <w:sz w:val="20"/>
+      <w:szCs w:val="20"/>
+    </w:rPr>
+  </w:style>
+  <w:style w:type="paragraph" w:styleId="CommentSubject">
+    <w:name w:val="annotation subject"/>
+    <w:basedOn w:val="CommentText"/>
+    <w:next w:val="CommentText"/>
+    <w:link w:val="CommentSubjectChar"/>
+    <w:uiPriority w:val="99"/>
+    <w:semiHidden/>
+    <w:unhideWhenUsed/>
+    <w:rsid w:val="0003520C"/>
+    <w:rPr>
+      <w:b/>
+      <w:bCs/>
+    </w:rPr>
+  </w:style>
+  <w:style w:type="character" w:customStyle="1" w:styleId="CommentSubjectChar">
+    <w:name w:val="Comment Subject Char"/>
+    <w:basedOn w:val="CommentTextChar"/>
+    <w:link w:val="CommentSubject"/>
+    <w:uiPriority w:val="99"/>
+    <w:semiHidden/>
+    <w:rsid w:val="0003520C"/>
+    <w:rPr>
+      <w:b/>
+      <w:bCs/>
+      <w:sz w:val="20"/>
+      <w:szCs w:val="20"/>
+    </w:rPr>
+  </w:style>
+  <w:style w:type="paragraph" w:styleId="BalloonText">
+    <w:name w:val="Balloon Text"/>
+    <w:basedOn w:val="Normal"/>
+    <w:link w:val="BalloonTextChar"/>
+    <w:uiPriority w:val="99"/>
+    <w:semiHidden/>
+    <w:unhideWhenUsed/>
+    <w:rsid w:val="0003520C"/>
+    <w:rPr>
+      <w:rFonts w:ascii="Segoe UI" w:hAnsi="Segoe UI" w:cs="Segoe UI"/>
+      <w:sz w:val="18"/>
+      <w:szCs w:val="18"/>
+    </w:rPr>
+  </w:style>
+  <w:style w:type="character" w:customStyle="1" w:styleId="BalloonTextChar">
+    <w:name w:val="Balloon Text Char"/>
+    <w:basedOn w:val="DefaultParagraphFont"/>
+    <w:link w:val="BalloonText"/>
+    <w:uiPriority w:val="99"/>
+    <w:semiHidden/>
+    <w:rsid w:val="0003520C"/>
+    <w:rPr>
+      <w:rFonts w:ascii="Segoe UI" w:hAnsi="Segoe UI" w:cs="Segoe UI"/>
+      <w:sz w:val="18"/>
+      <w:szCs w:val="18"/>
+    </w:rPr>
+  </w:style>
 </w:styles>
 </file>
 

</xml_diff>